<commit_message>
new update by rolly
</commit_message>
<xml_diff>
--- a/frontend/src/layouts/docx/FORMS/CERTIFICATE-OF-RESIDENCY-NEW-LAY-OUT-2023.docx
+++ b/frontend/src/layouts/docx/FORMS/CERTIFICATE-OF-RESIDENCY-NEW-LAY-OUT-2023.docx
@@ -1,6 +1,6 @@
 
 <file path=word/document.xml><?xml version="1.0" encoding="utf-8"?>
-<w:document xmlns:wpc="http://schemas.microsoft.com/office/word/2010/wordprocessingCanvas" xmlns:cx="http://schemas.microsoft.com/office/drawing/2014/chartex" xmlns:cx1="http://schemas.microsoft.com/office/drawing/2015/9/8/chartex" xmlns:cx2="http://schemas.microsoft.com/office/drawing/2015/10/21/chartex" xmlns:cx3="http://schemas.microsoft.com/office/drawing/2016/5/9/chartex" xmlns:cx4="http://schemas.microsoft.com/office/drawing/2016/5/10/chartex" xmlns:cx5="http://schemas.microsoft.com/office/drawing/2016/5/11/chartex" xmlns:cx6="http://schemas.microsoft.com/office/drawing/2016/5/12/chartex" xmlns:cx7="http://schemas.microsoft.com/office/drawing/2016/5/13/chartex" xmlns:cx8="http://schemas.microsoft.com/office/drawing/2016/5/14/chartex" xmlns:mc="http://schemas.openxmlformats.org/markup-compatibility/2006" xmlns:aink="http://schemas.microsoft.com/office/drawing/2016/ink" xmlns:am3d="http://schemas.microsoft.com/office/drawing/2017/model3d" xmlns:o="urn:schemas-microsoft-com:office:office" xmlns:oel="http://schemas.microsoft.com/office/2019/extlst" xmlns:r="http://schemas.openxmlformats.org/officeDocument/2006/relationships" xmlns:m="http://schemas.openxmlformats.org/officeDocument/2006/math" xmlns:v="urn:schemas-microsoft-com:vml" xmlns:wp14="http://schemas.microsoft.com/office/word/2010/wordprocessingDrawing" xmlns:wp="http://schemas.openxmlformats.org/drawingml/2006/wordprocessingDrawing" xmlns:w10="urn:schemas-microsoft-com:office:word" xmlns:w="http://schemas.openxmlformats.org/wordprocessingml/2006/main" xmlns:w14="http://schemas.microsoft.com/office/word/2010/wordml" xmlns:w15="http://schemas.microsoft.com/office/word/2012/wordml" xmlns:w16cex="http://schemas.microsoft.com/office/word/2018/wordml/cex" xmlns:w16cid="http://schemas.microsoft.com/office/word/2016/wordml/cid" xmlns:w16="http://schemas.microsoft.com/office/word/2018/wordml" xmlns:w16sdtdh="http://schemas.microsoft.com/office/word/2020/wordml/sdtdatahash" xmlns:w16se="http://schemas.microsoft.com/office/word/2015/wordml/symex" xmlns:wpg="http://schemas.microsoft.com/office/word/2010/wordprocessingGroup" xmlns:wpi="http://schemas.microsoft.com/office/word/2010/wordprocessingInk" xmlns:wne="http://schemas.microsoft.com/office/word/2006/wordml" xmlns:wps="http://schemas.microsoft.com/office/word/2010/wordprocessingShape" mc:Ignorable="w14 w15 w16se w16cid w16 w16cex w16sdtdh wp14">
+<w:document xmlns:wpc="http://schemas.microsoft.com/office/word/2010/wordprocessingCanvas" xmlns:cx="http://schemas.microsoft.com/office/drawing/2014/chartex" xmlns:cx1="http://schemas.microsoft.com/office/drawing/2015/9/8/chartex" xmlns:cx2="http://schemas.microsoft.com/office/drawing/2015/10/21/chartex" xmlns:cx3="http://schemas.microsoft.com/office/drawing/2016/5/9/chartex" xmlns:cx4="http://schemas.microsoft.com/office/drawing/2016/5/10/chartex" xmlns:cx5="http://schemas.microsoft.com/office/drawing/2016/5/11/chartex" xmlns:cx6="http://schemas.microsoft.com/office/drawing/2016/5/12/chartex" xmlns:cx7="http://schemas.microsoft.com/office/drawing/2016/5/13/chartex" xmlns:cx8="http://schemas.microsoft.com/office/drawing/2016/5/14/chartex" xmlns:mc="http://schemas.openxmlformats.org/markup-compatibility/2006" xmlns:aink="http://schemas.microsoft.com/office/drawing/2016/ink" xmlns:am3d="http://schemas.microsoft.com/office/drawing/2017/model3d" xmlns:o="urn:schemas-microsoft-com:office:office" xmlns:r="http://schemas.openxmlformats.org/officeDocument/2006/relationships" xmlns:m="http://schemas.openxmlformats.org/officeDocument/2006/math" xmlns:v="urn:schemas-microsoft-com:vml" xmlns:wp14="http://schemas.microsoft.com/office/word/2010/wordprocessingDrawing" xmlns:wp="http://schemas.openxmlformats.org/drawingml/2006/wordprocessingDrawing" xmlns:w10="urn:schemas-microsoft-com:office:word" xmlns:w="http://schemas.openxmlformats.org/wordprocessingml/2006/main" xmlns:w14="http://schemas.microsoft.com/office/word/2010/wordml" xmlns:w15="http://schemas.microsoft.com/office/word/2012/wordml" xmlns:w16cex="http://schemas.microsoft.com/office/word/2018/wordml/cex" xmlns:w16cid="http://schemas.microsoft.com/office/word/2016/wordml/cid" xmlns:w16="http://schemas.microsoft.com/office/word/2018/wordml" xmlns:w16sdtdh="http://schemas.microsoft.com/office/word/2020/wordml/sdtdatahash" xmlns:w16se="http://schemas.microsoft.com/office/word/2015/wordml/symex" xmlns:wpg="http://schemas.microsoft.com/office/word/2010/wordprocessingGroup" xmlns:wpi="http://schemas.microsoft.com/office/word/2010/wordprocessingInk" xmlns:wne="http://schemas.microsoft.com/office/word/2006/wordml" xmlns:wps="http://schemas.microsoft.com/office/word/2010/wordprocessingShape" mc:Ignorable="w14 w15 w16se w16cid w16 w16cex w16sdtdh wp14">
   <w:body>
     <w:p>
       <w:pPr>
@@ -542,7 +542,7 @@
               </wp:anchor>
             </w:drawing>
           </mc:Choice>
-          <mc:Fallback>
+          <mc:Fallback xmlns:oel="http://schemas.microsoft.com/office/2019/extlst">
             <w:pict>
               <v:rect w14:anchorId="1ABA5C8C" id="Rectangle 218" o:spid="_x0000_s1026" style="position:absolute;margin-left:-60pt;margin-top:0;width:135.75pt;height:534.75pt;z-index:251658240;visibility:visible;mso-wrap-style:square;mso-width-percent:0;mso-height-percent:0;mso-wrap-distance-left:9pt;mso-wrap-distance-top:3.6pt;mso-wrap-distance-right:9pt;mso-wrap-distance-bottom:3.6pt;mso-position-horizontal:absolute;mso-position-horizontal-relative:text;mso-position-vertical:absolute;mso-position-vertical-relative:text;mso-width-percent:0;mso-height-percent:0;mso-width-relative:margin;mso-height-relative:margin;v-text-anchor:top" o:gfxdata="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" strokecolor="#2f5496" strokeweight="1.5pt">
                 <v:stroke startarrowwidth="narrow" startarrowlength="short" endarrowwidth="narrow" endarrowlength="short"/>
@@ -1025,29 +1025,13 @@
           </mc:Fallback>
         </mc:AlternateContent>
       </w:r>
-      <w:r>
-        <w:rPr>
-          <w:b/>
-          <w:sz w:val="54"/>
-          <w:szCs w:val="54"/>
-        </w:rPr>
-        <w:t xml:space="preserve">       </w:t>
-      </w:r>
-      <w:r>
-        <w:rPr>
-          <w:b/>
-          <w:sz w:val="54"/>
-          <w:szCs w:val="54"/>
-        </w:rPr>
-        <w:t xml:space="preserve">        </w:t>
-      </w:r>
     </w:p>
     <w:p>
       <w:pPr>
         <w:jc w:val="both"/>
         <w:rPr>
-          <w:sz w:val="4"/>
-          <w:szCs w:val="4"/>
+          <w:sz w:val="24"/>
+          <w:szCs w:val="24"/>
         </w:rPr>
       </w:pPr>
     </w:p>
@@ -1321,7 +1305,7 @@
           <w:szCs w:val="24"/>
         </w:rPr>
         <w:drawing>
-          <wp:anchor distT="0" distB="0" distL="114300" distR="114300" simplePos="0" relativeHeight="251666432" behindDoc="0" locked="0" layoutInCell="1" allowOverlap="1" wp14:anchorId="261A742D" wp14:editId="4CDE6EB8">
+          <wp:anchor distT="0" distB="0" distL="114300" distR="114300" simplePos="0" relativeHeight="251666432" behindDoc="0" locked="0" layoutInCell="1" allowOverlap="1" wp14:anchorId="261A742D" wp14:editId="70309582">
             <wp:simplePos x="0" y="0"/>
             <wp:positionH relativeFrom="column">
               <wp:posOffset>4905375</wp:posOffset>
@@ -1609,7 +1593,7 @@
           <w:noProof/>
         </w:rPr>
         <w:drawing>
-          <wp:anchor distT="0" distB="0" distL="114300" distR="114300" simplePos="0" relativeHeight="251659264" behindDoc="0" locked="0" layoutInCell="1" allowOverlap="1" wp14:anchorId="4791C090" wp14:editId="0D3814BD">
+          <wp:anchor distT="0" distB="0" distL="114300" distR="114300" simplePos="0" relativeHeight="251659264" behindDoc="0" locked="0" layoutInCell="1" allowOverlap="1" wp14:anchorId="4791C090" wp14:editId="69BF1B0D">
             <wp:simplePos x="0" y="0"/>
             <wp:positionH relativeFrom="column">
               <wp:posOffset>2667000</wp:posOffset>
@@ -1701,7 +1685,7 @@
 </file>
 
 <file path=word/endnotes.xml><?xml version="1.0" encoding="utf-8"?>
-<w:endnotes xmlns:wpc="http://schemas.microsoft.com/office/word/2010/wordprocessingCanvas" xmlns:cx="http://schemas.microsoft.com/office/drawing/2014/chartex" xmlns:cx1="http://schemas.microsoft.com/office/drawing/2015/9/8/chartex" xmlns:cx2="http://schemas.microsoft.com/office/drawing/2015/10/21/chartex" xmlns:cx3="http://schemas.microsoft.com/office/drawing/2016/5/9/chartex" xmlns:cx4="http://schemas.microsoft.com/office/drawing/2016/5/10/chartex" xmlns:cx5="http://schemas.microsoft.com/office/drawing/2016/5/11/chartex" xmlns:cx6="http://schemas.microsoft.com/office/drawing/2016/5/12/chartex" xmlns:cx7="http://schemas.microsoft.com/office/drawing/2016/5/13/chartex" xmlns:cx8="http://schemas.microsoft.com/office/drawing/2016/5/14/chartex" xmlns:mc="http://schemas.openxmlformats.org/markup-compatibility/2006" xmlns:aink="http://schemas.microsoft.com/office/drawing/2016/ink" xmlns:am3d="http://schemas.microsoft.com/office/drawing/2017/model3d" xmlns:o="urn:schemas-microsoft-com:office:office" xmlns:oel="http://schemas.microsoft.com/office/2019/extlst" xmlns:r="http://schemas.openxmlformats.org/officeDocument/2006/relationships" xmlns:m="http://schemas.openxmlformats.org/officeDocument/2006/math" xmlns:v="urn:schemas-microsoft-com:vml" xmlns:wp14="http://schemas.microsoft.com/office/word/2010/wordprocessingDrawing" xmlns:wp="http://schemas.openxmlformats.org/drawingml/2006/wordprocessingDrawing" xmlns:w10="urn:schemas-microsoft-com:office:word" xmlns:w="http://schemas.openxmlformats.org/wordprocessingml/2006/main" xmlns:w14="http://schemas.microsoft.com/office/word/2010/wordml" xmlns:w15="http://schemas.microsoft.com/office/word/2012/wordml" xmlns:w16cex="http://schemas.microsoft.com/office/word/2018/wordml/cex" xmlns:w16cid="http://schemas.microsoft.com/office/word/2016/wordml/cid" xmlns:w16="http://schemas.microsoft.com/office/word/2018/wordml" xmlns:w16sdtdh="http://schemas.microsoft.com/office/word/2020/wordml/sdtdatahash" xmlns:w16se="http://schemas.microsoft.com/office/word/2015/wordml/symex" xmlns:wpg="http://schemas.microsoft.com/office/word/2010/wordprocessingGroup" xmlns:wpi="http://schemas.microsoft.com/office/word/2010/wordprocessingInk" xmlns:wne="http://schemas.microsoft.com/office/word/2006/wordml" xmlns:wps="http://schemas.microsoft.com/office/word/2010/wordprocessingShape" mc:Ignorable="w14 w15 w16se w16cid w16 w16cex w16sdtdh wp14">
+<w:endnotes xmlns:wpc="http://schemas.microsoft.com/office/word/2010/wordprocessingCanvas" xmlns:cx="http://schemas.microsoft.com/office/drawing/2014/chartex" xmlns:cx1="http://schemas.microsoft.com/office/drawing/2015/9/8/chartex" xmlns:cx2="http://schemas.microsoft.com/office/drawing/2015/10/21/chartex" xmlns:cx3="http://schemas.microsoft.com/office/drawing/2016/5/9/chartex" xmlns:cx4="http://schemas.microsoft.com/office/drawing/2016/5/10/chartex" xmlns:cx5="http://schemas.microsoft.com/office/drawing/2016/5/11/chartex" xmlns:cx6="http://schemas.microsoft.com/office/drawing/2016/5/12/chartex" xmlns:cx7="http://schemas.microsoft.com/office/drawing/2016/5/13/chartex" xmlns:cx8="http://schemas.microsoft.com/office/drawing/2016/5/14/chartex" xmlns:mc="http://schemas.openxmlformats.org/markup-compatibility/2006" xmlns:aink="http://schemas.microsoft.com/office/drawing/2016/ink" xmlns:am3d="http://schemas.microsoft.com/office/drawing/2017/model3d" xmlns:o="urn:schemas-microsoft-com:office:office" xmlns:r="http://schemas.openxmlformats.org/officeDocument/2006/relationships" xmlns:m="http://schemas.openxmlformats.org/officeDocument/2006/math" xmlns:v="urn:schemas-microsoft-com:vml" xmlns:wp14="http://schemas.microsoft.com/office/word/2010/wordprocessingDrawing" xmlns:wp="http://schemas.openxmlformats.org/drawingml/2006/wordprocessingDrawing" xmlns:w10="urn:schemas-microsoft-com:office:word" xmlns:w="http://schemas.openxmlformats.org/wordprocessingml/2006/main" xmlns:w14="http://schemas.microsoft.com/office/word/2010/wordml" xmlns:w15="http://schemas.microsoft.com/office/word/2012/wordml" xmlns:w16cex="http://schemas.microsoft.com/office/word/2018/wordml/cex" xmlns:w16cid="http://schemas.microsoft.com/office/word/2016/wordml/cid" xmlns:w16="http://schemas.microsoft.com/office/word/2018/wordml" xmlns:w16sdtdh="http://schemas.microsoft.com/office/word/2020/wordml/sdtdatahash" xmlns:w16se="http://schemas.microsoft.com/office/word/2015/wordml/symex" xmlns:wpg="http://schemas.microsoft.com/office/word/2010/wordprocessingGroup" xmlns:wpi="http://schemas.microsoft.com/office/word/2010/wordprocessingInk" xmlns:wne="http://schemas.microsoft.com/office/word/2006/wordml" xmlns:wps="http://schemas.microsoft.com/office/word/2010/wordprocessingShape" mc:Ignorable="w14 w15 w16se w16cid w16 w16cex w16sdtdh wp14">
   <w:endnote w:type="separator" w:id="-1">
     <w:p>
       <w:pPr>
@@ -1726,7 +1710,7 @@
 </file>
 
 <file path=word/footer1.xml><?xml version="1.0" encoding="utf-8"?>
-<w:ftr xmlns:wpc="http://schemas.microsoft.com/office/word/2010/wordprocessingCanvas" xmlns:cx="http://schemas.microsoft.com/office/drawing/2014/chartex" xmlns:cx1="http://schemas.microsoft.com/office/drawing/2015/9/8/chartex" xmlns:cx2="http://schemas.microsoft.com/office/drawing/2015/10/21/chartex" xmlns:cx3="http://schemas.microsoft.com/office/drawing/2016/5/9/chartex" xmlns:cx4="http://schemas.microsoft.com/office/drawing/2016/5/10/chartex" xmlns:cx5="http://schemas.microsoft.com/office/drawing/2016/5/11/chartex" xmlns:cx6="http://schemas.microsoft.com/office/drawing/2016/5/12/chartex" xmlns:cx7="http://schemas.microsoft.com/office/drawing/2016/5/13/chartex" xmlns:cx8="http://schemas.microsoft.com/office/drawing/2016/5/14/chartex" xmlns:mc="http://schemas.openxmlformats.org/markup-compatibility/2006" xmlns:aink="http://schemas.microsoft.com/office/drawing/2016/ink" xmlns:am3d="http://schemas.microsoft.com/office/drawing/2017/model3d" xmlns:o="urn:schemas-microsoft-com:office:office" xmlns:oel="http://schemas.microsoft.com/office/2019/extlst" xmlns:r="http://schemas.openxmlformats.org/officeDocument/2006/relationships" xmlns:m="http://schemas.openxmlformats.org/officeDocument/2006/math" xmlns:v="urn:schemas-microsoft-com:vml" xmlns:wp14="http://schemas.microsoft.com/office/word/2010/wordprocessingDrawing" xmlns:wp="http://schemas.openxmlformats.org/drawingml/2006/wordprocessingDrawing" xmlns:w10="urn:schemas-microsoft-com:office:word" xmlns:w="http://schemas.openxmlformats.org/wordprocessingml/2006/main" xmlns:w14="http://schemas.microsoft.com/office/word/2010/wordml" xmlns:w15="http://schemas.microsoft.com/office/word/2012/wordml" xmlns:w16cex="http://schemas.microsoft.com/office/word/2018/wordml/cex" xmlns:w16cid="http://schemas.microsoft.com/office/word/2016/wordml/cid" xmlns:w16="http://schemas.microsoft.com/office/word/2018/wordml" xmlns:w16sdtdh="http://schemas.microsoft.com/office/word/2020/wordml/sdtdatahash" xmlns:w16se="http://schemas.microsoft.com/office/word/2015/wordml/symex" xmlns:wpg="http://schemas.microsoft.com/office/word/2010/wordprocessingGroup" xmlns:wpi="http://schemas.microsoft.com/office/word/2010/wordprocessingInk" xmlns:wne="http://schemas.microsoft.com/office/word/2006/wordml" xmlns:wps="http://schemas.microsoft.com/office/word/2010/wordprocessingShape" mc:Ignorable="w14 w15 w16se w16cid w16 w16cex w16sdtdh wp14">
+<w:ftr xmlns:wpc="http://schemas.microsoft.com/office/word/2010/wordprocessingCanvas" xmlns:cx="http://schemas.microsoft.com/office/drawing/2014/chartex" xmlns:cx1="http://schemas.microsoft.com/office/drawing/2015/9/8/chartex" xmlns:cx2="http://schemas.microsoft.com/office/drawing/2015/10/21/chartex" xmlns:cx3="http://schemas.microsoft.com/office/drawing/2016/5/9/chartex" xmlns:cx4="http://schemas.microsoft.com/office/drawing/2016/5/10/chartex" xmlns:cx5="http://schemas.microsoft.com/office/drawing/2016/5/11/chartex" xmlns:cx6="http://schemas.microsoft.com/office/drawing/2016/5/12/chartex" xmlns:cx7="http://schemas.microsoft.com/office/drawing/2016/5/13/chartex" xmlns:cx8="http://schemas.microsoft.com/office/drawing/2016/5/14/chartex" xmlns:mc="http://schemas.openxmlformats.org/markup-compatibility/2006" xmlns:aink="http://schemas.microsoft.com/office/drawing/2016/ink" xmlns:am3d="http://schemas.microsoft.com/office/drawing/2017/model3d" xmlns:o="urn:schemas-microsoft-com:office:office" xmlns:r="http://schemas.openxmlformats.org/officeDocument/2006/relationships" xmlns:m="http://schemas.openxmlformats.org/officeDocument/2006/math" xmlns:v="urn:schemas-microsoft-com:vml" xmlns:wp14="http://schemas.microsoft.com/office/word/2010/wordprocessingDrawing" xmlns:wp="http://schemas.openxmlformats.org/drawingml/2006/wordprocessingDrawing" xmlns:w10="urn:schemas-microsoft-com:office:word" xmlns:w="http://schemas.openxmlformats.org/wordprocessingml/2006/main" xmlns:w14="http://schemas.microsoft.com/office/word/2010/wordml" xmlns:w15="http://schemas.microsoft.com/office/word/2012/wordml" xmlns:w16cex="http://schemas.microsoft.com/office/word/2018/wordml/cex" xmlns:w16cid="http://schemas.microsoft.com/office/word/2016/wordml/cid" xmlns:w16="http://schemas.microsoft.com/office/word/2018/wordml" xmlns:w16sdtdh="http://schemas.microsoft.com/office/word/2020/wordml/sdtdatahash" xmlns:w16se="http://schemas.microsoft.com/office/word/2015/wordml/symex" xmlns:wpg="http://schemas.microsoft.com/office/word/2010/wordprocessingGroup" xmlns:wpi="http://schemas.microsoft.com/office/word/2010/wordprocessingInk" xmlns:wne="http://schemas.microsoft.com/office/word/2006/wordml" xmlns:wps="http://schemas.microsoft.com/office/word/2010/wordprocessingShape" mc:Ignorable="w14 w15 w16se w16cid w16 w16cex w16sdtdh wp14">
   <w:p>
     <w:pPr>
       <w:pStyle w:val="Footer"/>
@@ -1961,7 +1945,7 @@
 </file>
 
 <file path=word/footnotes.xml><?xml version="1.0" encoding="utf-8"?>
-<w:footnotes xmlns:wpc="http://schemas.microsoft.com/office/word/2010/wordprocessingCanvas" xmlns:cx="http://schemas.microsoft.com/office/drawing/2014/chartex" xmlns:cx1="http://schemas.microsoft.com/office/drawing/2015/9/8/chartex" xmlns:cx2="http://schemas.microsoft.com/office/drawing/2015/10/21/chartex" xmlns:cx3="http://schemas.microsoft.com/office/drawing/2016/5/9/chartex" xmlns:cx4="http://schemas.microsoft.com/office/drawing/2016/5/10/chartex" xmlns:cx5="http://schemas.microsoft.com/office/drawing/2016/5/11/chartex" xmlns:cx6="http://schemas.microsoft.com/office/drawing/2016/5/12/chartex" xmlns:cx7="http://schemas.microsoft.com/office/drawing/2016/5/13/chartex" xmlns:cx8="http://schemas.microsoft.com/office/drawing/2016/5/14/chartex" xmlns:mc="http://schemas.openxmlformats.org/markup-compatibility/2006" xmlns:aink="http://schemas.microsoft.com/office/drawing/2016/ink" xmlns:am3d="http://schemas.microsoft.com/office/drawing/2017/model3d" xmlns:o="urn:schemas-microsoft-com:office:office" xmlns:oel="http://schemas.microsoft.com/office/2019/extlst" xmlns:r="http://schemas.openxmlformats.org/officeDocument/2006/relationships" xmlns:m="http://schemas.openxmlformats.org/officeDocument/2006/math" xmlns:v="urn:schemas-microsoft-com:vml" xmlns:wp14="http://schemas.microsoft.com/office/word/2010/wordprocessingDrawing" xmlns:wp="http://schemas.openxmlformats.org/drawingml/2006/wordprocessingDrawing" xmlns:w10="urn:schemas-microsoft-com:office:word" xmlns:w="http://schemas.openxmlformats.org/wordprocessingml/2006/main" xmlns:w14="http://schemas.microsoft.com/office/word/2010/wordml" xmlns:w15="http://schemas.microsoft.com/office/word/2012/wordml" xmlns:w16cex="http://schemas.microsoft.com/office/word/2018/wordml/cex" xmlns:w16cid="http://schemas.microsoft.com/office/word/2016/wordml/cid" xmlns:w16="http://schemas.microsoft.com/office/word/2018/wordml" xmlns:w16sdtdh="http://schemas.microsoft.com/office/word/2020/wordml/sdtdatahash" xmlns:w16se="http://schemas.microsoft.com/office/word/2015/wordml/symex" xmlns:wpg="http://schemas.microsoft.com/office/word/2010/wordprocessingGroup" xmlns:wpi="http://schemas.microsoft.com/office/word/2010/wordprocessingInk" xmlns:wne="http://schemas.microsoft.com/office/word/2006/wordml" xmlns:wps="http://schemas.microsoft.com/office/word/2010/wordprocessingShape" mc:Ignorable="w14 w15 w16se w16cid w16 w16cex w16sdtdh wp14">
+<w:footnotes xmlns:wpc="http://schemas.microsoft.com/office/word/2010/wordprocessingCanvas" xmlns:cx="http://schemas.microsoft.com/office/drawing/2014/chartex" xmlns:cx1="http://schemas.microsoft.com/office/drawing/2015/9/8/chartex" xmlns:cx2="http://schemas.microsoft.com/office/drawing/2015/10/21/chartex" xmlns:cx3="http://schemas.microsoft.com/office/drawing/2016/5/9/chartex" xmlns:cx4="http://schemas.microsoft.com/office/drawing/2016/5/10/chartex" xmlns:cx5="http://schemas.microsoft.com/office/drawing/2016/5/11/chartex" xmlns:cx6="http://schemas.microsoft.com/office/drawing/2016/5/12/chartex" xmlns:cx7="http://schemas.microsoft.com/office/drawing/2016/5/13/chartex" xmlns:cx8="http://schemas.microsoft.com/office/drawing/2016/5/14/chartex" xmlns:mc="http://schemas.openxmlformats.org/markup-compatibility/2006" xmlns:aink="http://schemas.microsoft.com/office/drawing/2016/ink" xmlns:am3d="http://schemas.microsoft.com/office/drawing/2017/model3d" xmlns:o="urn:schemas-microsoft-com:office:office" xmlns:r="http://schemas.openxmlformats.org/officeDocument/2006/relationships" xmlns:m="http://schemas.openxmlformats.org/officeDocument/2006/math" xmlns:v="urn:schemas-microsoft-com:vml" xmlns:wp14="http://schemas.microsoft.com/office/word/2010/wordprocessingDrawing" xmlns:wp="http://schemas.openxmlformats.org/drawingml/2006/wordprocessingDrawing" xmlns:w10="urn:schemas-microsoft-com:office:word" xmlns:w="http://schemas.openxmlformats.org/wordprocessingml/2006/main" xmlns:w14="http://schemas.microsoft.com/office/word/2010/wordml" xmlns:w15="http://schemas.microsoft.com/office/word/2012/wordml" xmlns:w16cex="http://schemas.microsoft.com/office/word/2018/wordml/cex" xmlns:w16cid="http://schemas.microsoft.com/office/word/2016/wordml/cid" xmlns:w16="http://schemas.microsoft.com/office/word/2018/wordml" xmlns:w16sdtdh="http://schemas.microsoft.com/office/word/2020/wordml/sdtdatahash" xmlns:w16se="http://schemas.microsoft.com/office/word/2015/wordml/symex" xmlns:wpg="http://schemas.microsoft.com/office/word/2010/wordprocessingGroup" xmlns:wpi="http://schemas.microsoft.com/office/word/2010/wordprocessingInk" xmlns:wne="http://schemas.microsoft.com/office/word/2006/wordml" xmlns:wps="http://schemas.microsoft.com/office/word/2010/wordprocessingShape" mc:Ignorable="w14 w15 w16se w16cid w16 w16cex w16sdtdh wp14">
   <w:footnote w:type="separator" w:id="-1">
     <w:p>
       <w:pPr>
@@ -1986,7 +1970,7 @@
 </file>
 
 <file path=word/header1.xml><?xml version="1.0" encoding="utf-8"?>
-<w:hdr xmlns:wpc="http://schemas.microsoft.com/office/word/2010/wordprocessingCanvas" xmlns:cx="http://schemas.microsoft.com/office/drawing/2014/chartex" xmlns:cx1="http://schemas.microsoft.com/office/drawing/2015/9/8/chartex" xmlns:cx2="http://schemas.microsoft.com/office/drawing/2015/10/21/chartex" xmlns:cx3="http://schemas.microsoft.com/office/drawing/2016/5/9/chartex" xmlns:cx4="http://schemas.microsoft.com/office/drawing/2016/5/10/chartex" xmlns:cx5="http://schemas.microsoft.com/office/drawing/2016/5/11/chartex" xmlns:cx6="http://schemas.microsoft.com/office/drawing/2016/5/12/chartex" xmlns:cx7="http://schemas.microsoft.com/office/drawing/2016/5/13/chartex" xmlns:cx8="http://schemas.microsoft.com/office/drawing/2016/5/14/chartex" xmlns:mc="http://schemas.openxmlformats.org/markup-compatibility/2006" xmlns:aink="http://schemas.microsoft.com/office/drawing/2016/ink" xmlns:am3d="http://schemas.microsoft.com/office/drawing/2017/model3d" xmlns:o="urn:schemas-microsoft-com:office:office" xmlns:oel="http://schemas.microsoft.com/office/2019/extlst" xmlns:r="http://schemas.openxmlformats.org/officeDocument/2006/relationships" xmlns:m="http://schemas.openxmlformats.org/officeDocument/2006/math" xmlns:v="urn:schemas-microsoft-com:vml" xmlns:wp14="http://schemas.microsoft.com/office/word/2010/wordprocessingDrawing" xmlns:wp="http://schemas.openxmlformats.org/drawingml/2006/wordprocessingDrawing" xmlns:w10="urn:schemas-microsoft-com:office:word" xmlns:w="http://schemas.openxmlformats.org/wordprocessingml/2006/main" xmlns:w14="http://schemas.microsoft.com/office/word/2010/wordml" xmlns:w15="http://schemas.microsoft.com/office/word/2012/wordml" xmlns:w16cex="http://schemas.microsoft.com/office/word/2018/wordml/cex" xmlns:w16cid="http://schemas.microsoft.com/office/word/2016/wordml/cid" xmlns:w16="http://schemas.microsoft.com/office/word/2018/wordml" xmlns:w16sdtdh="http://schemas.microsoft.com/office/word/2020/wordml/sdtdatahash" xmlns:w16se="http://schemas.microsoft.com/office/word/2015/wordml/symex" xmlns:wpg="http://schemas.microsoft.com/office/word/2010/wordprocessingGroup" xmlns:wpi="http://schemas.microsoft.com/office/word/2010/wordprocessingInk" xmlns:wne="http://schemas.microsoft.com/office/word/2006/wordml" xmlns:wps="http://schemas.microsoft.com/office/word/2010/wordprocessingShape" mc:Ignorable="w14 w15 w16se w16cid w16 w16cex w16sdtdh wp14">
+<w:hdr xmlns:wpc="http://schemas.microsoft.com/office/word/2010/wordprocessingCanvas" xmlns:cx="http://schemas.microsoft.com/office/drawing/2014/chartex" xmlns:cx1="http://schemas.microsoft.com/office/drawing/2015/9/8/chartex" xmlns:cx2="http://schemas.microsoft.com/office/drawing/2015/10/21/chartex" xmlns:cx3="http://schemas.microsoft.com/office/drawing/2016/5/9/chartex" xmlns:cx4="http://schemas.microsoft.com/office/drawing/2016/5/10/chartex" xmlns:cx5="http://schemas.microsoft.com/office/drawing/2016/5/11/chartex" xmlns:cx6="http://schemas.microsoft.com/office/drawing/2016/5/12/chartex" xmlns:cx7="http://schemas.microsoft.com/office/drawing/2016/5/13/chartex" xmlns:cx8="http://schemas.microsoft.com/office/drawing/2016/5/14/chartex" xmlns:mc="http://schemas.openxmlformats.org/markup-compatibility/2006" xmlns:aink="http://schemas.microsoft.com/office/drawing/2016/ink" xmlns:am3d="http://schemas.microsoft.com/office/drawing/2017/model3d" xmlns:o="urn:schemas-microsoft-com:office:office" xmlns:r="http://schemas.openxmlformats.org/officeDocument/2006/relationships" xmlns:m="http://schemas.openxmlformats.org/officeDocument/2006/math" xmlns:v="urn:schemas-microsoft-com:vml" xmlns:wp14="http://schemas.microsoft.com/office/word/2010/wordprocessingDrawing" xmlns:wp="http://schemas.openxmlformats.org/drawingml/2006/wordprocessingDrawing" xmlns:w10="urn:schemas-microsoft-com:office:word" xmlns:w="http://schemas.openxmlformats.org/wordprocessingml/2006/main" xmlns:w14="http://schemas.microsoft.com/office/word/2010/wordml" xmlns:w15="http://schemas.microsoft.com/office/word/2012/wordml" xmlns:w16cex="http://schemas.microsoft.com/office/word/2018/wordml/cex" xmlns:w16cid="http://schemas.microsoft.com/office/word/2016/wordml/cid" xmlns:w16="http://schemas.microsoft.com/office/word/2018/wordml" xmlns:w16sdtdh="http://schemas.microsoft.com/office/word/2020/wordml/sdtdatahash" xmlns:w16se="http://schemas.microsoft.com/office/word/2015/wordml/symex" xmlns:wpg="http://schemas.microsoft.com/office/word/2010/wordprocessingGroup" xmlns:wpi="http://schemas.microsoft.com/office/word/2010/wordprocessingInk" xmlns:wne="http://schemas.microsoft.com/office/word/2006/wordml" xmlns:wps="http://schemas.microsoft.com/office/word/2010/wordprocessingShape" mc:Ignorable="w14 w15 w16se w16cid w16 w16cex w16sdtdh wp14">
   <w:p>
     <w:pPr>
       <w:pBdr>
@@ -2257,7 +2241,7 @@
             </wp:anchor>
           </w:drawing>
         </mc:Choice>
-        <mc:Fallback>
+        <mc:Fallback xmlns:oel="http://schemas.microsoft.com/office/2019/extlst">
           <w:pict>
             <v:oval w14:anchorId="57229FEB" id="Oval 221" o:spid="_x0000_s1027" style="position:absolute;left:0;text-align:left;margin-left:-24pt;margin-top:-13pt;width:90.65pt;height:90.65pt;z-index:-251656192;visibility:visible;mso-wrap-style:square;mso-wrap-distance-left:0;mso-wrap-distance-top:0;mso-wrap-distance-right:0;mso-wrap-distance-bottom:0;mso-position-horizontal:absolute;mso-position-horizontal-relative:text;mso-position-vertical:absolute;mso-position-vertical-relative:text;v-text-anchor:middle" o:gfxdata="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" fillcolor="white [3201]" strokecolor="black [3200]" strokeweight="1.5pt">
               <v:stroke startarrowwidth="narrow" startarrowlength="short" endarrowwidth="narrow" endarrowlength="short" joinstyle="miter"/>
@@ -2428,7 +2412,7 @@
             </wp:anchor>
           </w:drawing>
         </mc:Choice>
-        <mc:Fallback>
+        <mc:Fallback xmlns:oel="http://schemas.microsoft.com/office/2019/extlst">
           <w:pict>
             <v:rect w14:anchorId="4EE0C3BC" id="Rectangle 220" o:spid="_x0000_s1028" style="position:absolute;left:0;text-align:left;margin-left:-15pt;margin-top:8pt;width:72.75pt;height:111.35pt;z-index:-251654144;visibility:visible;mso-wrap-style:square;mso-wrap-distance-left:0;mso-wrap-distance-top:0;mso-wrap-distance-right:0;mso-wrap-distance-bottom:0;mso-position-horizontal:absolute;mso-position-horizontal-relative:text;mso-position-vertical:absolute;mso-position-vertical-relative:text;v-text-anchor:top" o:gfxdata="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" filled="f" stroked="f">
               <v:textbox inset="2.53958mm,1.2694mm,2.53958mm,1.2694mm">
@@ -2630,7 +2614,7 @@
             </wp:anchor>
           </w:drawing>
         </mc:Choice>
-        <mc:Fallback xmlns:w16du="http://schemas.microsoft.com/office/word/2023/wordml/word16du">
+        <mc:Fallback xmlns:w16du="http://schemas.microsoft.com/office/word/2023/wordml/word16du" xmlns:oel="http://schemas.microsoft.com/office/2019/extlst">
           <w:pict>
             <v:shapetype w14:anchorId="03A5FF28" id="_x0000_t32" coordsize="21600,21600" o:spt="32" o:oned="t" path="m,l21600,21600e" filled="f">
               <v:path arrowok="t" fillok="f" o:connecttype="none"/>
@@ -3568,28 +3552,28 @@
 </file>
 
 <file path=customXml/item1.xml><?xml version="1.0" encoding="utf-8"?>
+<b:Sources xmlns:b="http://schemas.openxmlformats.org/officeDocument/2006/bibliography" xmlns="http://schemas.openxmlformats.org/officeDocument/2006/bibliography" SelectedStyle="\APASixthEditionOfficeOnline.xsl" StyleName="APA" Version="6"/>
+</file>
+
+<file path=customXml/item2.xml><?xml version="1.0" encoding="utf-8"?>
 <go:gDocsCustomXmlDataStorage xmlns:go="http://customooxmlschemas.google.com/" xmlns:r="http://schemas.openxmlformats.org/officeDocument/2006/relationships" uri="GoogleDocsCustomDataVersion1">
   <go:docsCustomData xmlns:go="http://customooxmlschemas.google.com/" roundtripDataSignature="AMtx7mitZu/zj2NUh1kkczItXxmQ8RA0UQ==">AMUW2mVYzAxp/kMPqW+hBR4xNgkYVLfM0zbNOIrFRaqUMe2DT3ZSUie3RRIyWk8c+rBprOqx97Qi2rsSxTT+XvYgkhNTZRWvTixPhhvCrWKkqRWXJ4+WlJA=</go:docsCustomData>
 </go:gDocsCustomXmlDataStorage>
 </file>
 
-<file path=customXml/item2.xml><?xml version="1.0" encoding="utf-8"?>
-<b:Sources xmlns:b="http://schemas.openxmlformats.org/officeDocument/2006/bibliography" xmlns="http://schemas.openxmlformats.org/officeDocument/2006/bibliography" SelectedStyle="\APASixthEditionOfficeOnline.xsl" StyleName="APA" Version="6"/>
+<file path=customXml/itemProps1.xml><?xml version="1.0" encoding="utf-8"?>
+<ds:datastoreItem xmlns:ds="http://schemas.openxmlformats.org/officeDocument/2006/customXml" ds:itemID="{FA123106-A562-41C2-B1BD-506DF1A2C4AD}">
+  <ds:schemaRefs>
+    <ds:schemaRef ds:uri="http://schemas.openxmlformats.org/officeDocument/2006/bibliography"/>
+  </ds:schemaRefs>
+</ds:datastoreItem>
 </file>
 
-<file path=customXml/itemProps1.xml><?xml version="1.0" encoding="utf-8"?>
+<file path=customXml/itemProps2.xml><?xml version="1.0" encoding="utf-8"?>
 <ds:datastoreItem xmlns:ds="http://schemas.openxmlformats.org/officeDocument/2006/customXml" ds:itemID="{11111111-1234-1234-1234-123412341234}">
   <ds:schemaRefs>
     <ds:schemaRef ds:uri="http://customooxmlschemas.google.com/"/>
     <ds:schemaRef ds:uri="http://schemas.openxmlformats.org/officeDocument/2006/relationships"/>
   </ds:schemaRefs>
 </ds:datastoreItem>
-</file>
-
-<file path=customXml/itemProps2.xml><?xml version="1.0" encoding="utf-8"?>
-<ds:datastoreItem xmlns:ds="http://schemas.openxmlformats.org/officeDocument/2006/customXml" ds:itemID="{FA123106-A562-41C2-B1BD-506DF1A2C4AD}">
-  <ds:schemaRefs>
-    <ds:schemaRef ds:uri="http://schemas.openxmlformats.org/officeDocument/2006/bibliography"/>
-  </ds:schemaRefs>
-</ds:datastoreItem>
 </file>
</xml_diff>